<commit_message>
finished conseptual and logic datamodels for twittercasus
</commit_message>
<xml_diff>
--- a/ProgBlokA/twitterCasus/PROJA_-_Template_Ontwerp_-_2020-1.docx
+++ b/ProgBlokA/twitterCasus/PROJA_-_Template_Ontwerp_-_2020-1.docx
@@ -780,6 +780,7 @@
               </w:rPr>
             </w:pPr>
             <w:proofErr w:type="spellStart"/>
+            <w:proofErr w:type="gramStart"/>
             <w:r>
               <w:rPr>
                 <w:rFonts w:ascii="Arial" w:hAnsi="Arial" w:cs="Arial"/>
@@ -787,6 +788,7 @@
               <w:t>dd</w:t>
             </w:r>
             <w:proofErr w:type="spellEnd"/>
+            <w:proofErr w:type="gramEnd"/>
             <w:r>
               <w:rPr>
                 <w:rFonts w:ascii="Arial" w:hAnsi="Arial" w:cs="Arial"/>
@@ -4642,7 +4644,6 @@
           <w:sz w:val="22"/>
           <w:szCs w:val="22"/>
         </w:rPr>
-        <w:lastRenderedPageBreak/>
         <w:t>Use</w:t>
       </w:r>
       <w:r>
@@ -4667,10 +4668,10 @@
           <w:lang w:val="en-GB" w:eastAsia="en-GB"/>
         </w:rPr>
         <w:drawing>
-          <wp:inline distT="0" distB="0" distL="0" distR="0" wp14:anchorId="6050D497" wp14:editId="172CEBBD">
-            <wp:extent cx="5274310" cy="6096000"/>
-            <wp:effectExtent l="0" t="0" r="2540" b="0"/>
-            <wp:docPr id="17" name="Picture 17" descr="Diagram&#10;&#10;Description automatically generated"/>
+          <wp:inline distT="0" distB="0" distL="0" distR="0" wp14:anchorId="50CC39A5" wp14:editId="11A1F51F">
+            <wp:extent cx="3914775" cy="4986500"/>
+            <wp:effectExtent l="0" t="0" r="0" b="5080"/>
+            <wp:docPr id="16" name="Picture 16" descr="Diagram&#10;&#10;Description automatically generated"/>
             <wp:cNvGraphicFramePr>
               <a:graphicFrameLocks xmlns:a="http://schemas.openxmlformats.org/drawingml/2006/main" noChangeAspect="1"/>
             </wp:cNvGraphicFramePr>
@@ -4678,11 +4679,17 @@
               <a:graphicData uri="http://schemas.openxmlformats.org/drawingml/2006/picture">
                 <pic:pic xmlns:pic="http://schemas.openxmlformats.org/drawingml/2006/picture">
                   <pic:nvPicPr>
-                    <pic:cNvPr id="17" name="Picture 17" descr="Diagram&#10;&#10;Description automatically generated"/>
+                    <pic:cNvPr id="16" name="Picture 16" descr="Diagram&#10;&#10;Description automatically generated"/>
                     <pic:cNvPicPr/>
                   </pic:nvPicPr>
                   <pic:blipFill>
-                    <a:blip r:embed="rId12"/>
+                    <a:blip r:embed="rId12">
+                      <a:extLst>
+                        <a:ext uri="{28A0092B-C50C-407E-A947-70E740481C1C}">
+                          <a14:useLocalDpi xmlns:a14="http://schemas.microsoft.com/office/drawing/2010/main" val="0"/>
+                        </a:ext>
+                      </a:extLst>
+                    </a:blip>
                     <a:stretch>
                       <a:fillRect/>
                     </a:stretch>
@@ -4690,7 +4697,7 @@
                   <pic:spPr>
                     <a:xfrm>
                       <a:off x="0" y="0"/>
-                      <a:ext cx="5276268" cy="6098263"/>
+                      <a:ext cx="3918259" cy="4990937"/>
                     </a:xfrm>
                     <a:prstGeom prst="rect">
                       <a:avLst/>
@@ -4724,6 +4731,7 @@
           <w:szCs w:val="22"/>
           <w:lang w:val="nl-NL" w:eastAsia="nl-NL"/>
         </w:rPr>
+        <w:lastRenderedPageBreak/>
         <w:t xml:space="preserve"> </w:t>
       </w:r>
       <w:r>
@@ -4898,7 +4906,6 @@
               <w:rPr>
                 <w:rFonts w:ascii="Arial" w:hAnsi="Arial" w:cs="Arial"/>
               </w:rPr>
-              <w:lastRenderedPageBreak/>
               <w:t>Actor</w:t>
             </w:r>
           </w:p>
@@ -5318,7 +5325,21 @@
               <w:rPr>
                 <w:rFonts w:ascii="Arial" w:hAnsi="Arial" w:cs="Arial"/>
               </w:rPr>
-              <w:t>eiziger dit niet doet,  wordt de reiziger opgeslagen als “Anoniem”.</w:t>
+              <w:t xml:space="preserve">eiziger dit niet </w:t>
+            </w:r>
+            <w:proofErr w:type="gramStart"/>
+            <w:r>
+              <w:rPr>
+                <w:rFonts w:ascii="Arial" w:hAnsi="Arial" w:cs="Arial"/>
+              </w:rPr>
+              <w:t>doet,  wordt</w:t>
+            </w:r>
+            <w:proofErr w:type="gramEnd"/>
+            <w:r>
+              <w:rPr>
+                <w:rFonts w:ascii="Arial" w:hAnsi="Arial" w:cs="Arial"/>
+              </w:rPr>
+              <w:t xml:space="preserve"> de reiziger opgeslagen als “Anoniem”.</w:t>
             </w:r>
             <w:r>
               <w:rPr>
@@ -5509,6 +5530,26 @@
         </w:tc>
       </w:tr>
     </w:tbl>
+    <w:p>
+      <w:pPr>
+        <w:rPr>
+          <w:rFonts w:ascii="Arial" w:hAnsi="Arial" w:cs="Arial"/>
+        </w:rPr>
+      </w:pPr>
+    </w:p>
+    <w:p>
+      <w:pPr>
+        <w:rPr>
+          <w:rFonts w:ascii="Arial" w:hAnsi="Arial" w:cs="Arial"/>
+        </w:rPr>
+      </w:pPr>
+      <w:r>
+        <w:rPr>
+          <w:rFonts w:ascii="Arial" w:hAnsi="Arial" w:cs="Arial"/>
+        </w:rPr>
+        <w:br w:type="page"/>
+      </w:r>
+    </w:p>
     <w:p>
       <w:pPr>
         <w:rPr>
@@ -5772,7 +5813,21 @@
               <w:rPr>
                 <w:rFonts w:ascii="Arial" w:hAnsi="Arial" w:cs="Arial"/>
               </w:rPr>
-              <w:t>De reiziger kan terug naar het invoer scherm als hij/zij er niet tevreden mee is, om het bericht te wijzigen. (i)</w:t>
+              <w:t xml:space="preserve">De reiziger kan terug naar het </w:t>
+            </w:r>
+            <w:proofErr w:type="gramStart"/>
+            <w:r>
+              <w:rPr>
+                <w:rFonts w:ascii="Arial" w:hAnsi="Arial" w:cs="Arial"/>
+              </w:rPr>
+              <w:t>invoer scherm</w:t>
+            </w:r>
+            <w:proofErr w:type="gramEnd"/>
+            <w:r>
+              <w:rPr>
+                <w:rFonts w:ascii="Arial" w:hAnsi="Arial" w:cs="Arial"/>
+              </w:rPr>
+              <w:t xml:space="preserve"> als hij/zij er niet tevreden mee is, om het bericht te wijzigen. (i)</w:t>
             </w:r>
           </w:p>
           <w:p>
@@ -5865,6 +5920,13 @@
         </w:tc>
       </w:tr>
     </w:tbl>
+    <w:p>
+      <w:pPr>
+        <w:rPr>
+          <w:rFonts w:ascii="Arial" w:hAnsi="Arial" w:cs="Arial"/>
+        </w:rPr>
+      </w:pPr>
+    </w:p>
     <w:p>
       <w:pPr>
         <w:rPr>
@@ -5967,13 +6029,7 @@
               <w:rPr>
                 <w:rFonts w:ascii="Arial" w:hAnsi="Arial" w:cs="Arial"/>
               </w:rPr>
-              <w:t>TCUC</w:t>
-            </w:r>
-            <w:r>
-              <w:rPr>
-                <w:rFonts w:ascii="Arial" w:hAnsi="Arial" w:cs="Arial"/>
-              </w:rPr>
-              <w:t>3</w:t>
+              <w:t>TCUC3</w:t>
             </w:r>
           </w:p>
         </w:tc>
@@ -6057,14 +6113,7 @@
               <w:rPr>
                 <w:rFonts w:ascii="Arial" w:hAnsi="Arial" w:cs="Arial"/>
               </w:rPr>
-              <w:t xml:space="preserve">Zodra de reiziger een bericht stuurt wordt deze eerst naar de moderator gestuurd. De moderator kan het bericht dan lezen en kijken of het bericht aan de eisen voldoet. Als het bericht scheldwoorden bevat of er staat iets slechts over de NS in het bericht dan voldoet het bericht niet aan de eisen wordt deze dus </w:t>
-            </w:r>
-            <w:r>
-              <w:rPr>
-                <w:rFonts w:ascii="Arial" w:hAnsi="Arial" w:cs="Arial"/>
-              </w:rPr>
-              <w:lastRenderedPageBreak/>
-              <w:t>ook niet weergeven op de schermen in het station. Wel wordt het bericht naar de database gestuurd met een opmerking van de moderator bij het bericht.</w:t>
+              <w:t>Zodra de reiziger een bericht stuurt wordt deze eerst naar de moderator gestuurd. De moderator kan het bericht dan lezen en kijken of het bericht aan de eisen voldoet. Als het bericht scheldwoorden bevat of er staat iets slechts over de NS in het bericht dan voldoet het bericht niet aan de eisen wordt deze dus ook niet weergeven op de schermen in het station. Wel wordt het bericht naar de database gestuurd met een opmerking van de moderator bij het bericht.</w:t>
             </w:r>
           </w:p>
         </w:tc>
@@ -6088,7 +6137,6 @@
                 <w:b/>
                 <w:bCs/>
               </w:rPr>
-              <w:lastRenderedPageBreak/>
               <w:t>Scenario’s</w:t>
             </w:r>
           </w:p>
@@ -6154,19 +6202,7 @@
               <w:rPr>
                 <w:rFonts w:ascii="Arial" w:hAnsi="Arial" w:cs="Arial"/>
               </w:rPr>
-              <w:t xml:space="preserve">Als het bericht geen </w:t>
-            </w:r>
-            <w:r>
-              <w:rPr>
-                <w:rFonts w:ascii="Arial" w:hAnsi="Arial" w:cs="Arial"/>
-              </w:rPr>
-              <w:t>scheldwoorden of negatief commentaar bevat</w:t>
-            </w:r>
-            <w:r>
-              <w:rPr>
-                <w:rFonts w:ascii="Arial" w:hAnsi="Arial" w:cs="Arial"/>
-              </w:rPr>
-              <w:t xml:space="preserve"> dan</w:t>
+              <w:t>Als het bericht geen scheldwoorden of negatief commentaar bevat dan</w:t>
             </w:r>
             <w:r>
               <w:rPr>
@@ -6297,6 +6333,7 @@
           <w:sz w:val="22"/>
           <w:szCs w:val="22"/>
         </w:rPr>
+        <w:lastRenderedPageBreak/>
         <w:t>Datamodel</w:t>
       </w:r>
       <w:bookmarkEnd w:id="8"/>
@@ -6304,13 +6341,6 @@
     </w:p>
     <w:p>
       <w:pPr>
-        <w:rPr>
-          <w:lang w:eastAsia="en-GB"/>
-        </w:rPr>
-      </w:pPr>
-    </w:p>
-    <w:p>
-      <w:pPr>
         <w:pStyle w:val="Heading2"/>
         <w:rPr>
           <w:rFonts w:ascii="Arial" w:hAnsi="Arial"/>
@@ -6319,6 +6349,66 @@
         </w:rPr>
       </w:pPr>
       <w:bookmarkStart w:id="10" w:name="_Toc51008280"/>
+      <w:r>
+        <w:rPr>
+          <w:noProof/>
+        </w:rPr>
+        <w:drawing>
+          <wp:anchor distT="0" distB="0" distL="114300" distR="114300" simplePos="0" relativeHeight="251670528" behindDoc="0" locked="0" layoutInCell="1" allowOverlap="1" wp14:anchorId="64CBA576" wp14:editId="3393B250">
+            <wp:simplePos x="0" y="0"/>
+            <wp:positionH relativeFrom="margin">
+              <wp:align>right</wp:align>
+            </wp:positionH>
+            <wp:positionV relativeFrom="paragraph">
+              <wp:posOffset>249555</wp:posOffset>
+            </wp:positionV>
+            <wp:extent cx="5274310" cy="2807970"/>
+            <wp:effectExtent l="0" t="0" r="2540" b="0"/>
+            <wp:wrapTopAndBottom/>
+            <wp:docPr id="13" name="Picture 13" descr="Diagram&#10;&#10;Description automatically generated"/>
+            <wp:cNvGraphicFramePr>
+              <a:graphicFrameLocks xmlns:a="http://schemas.openxmlformats.org/drawingml/2006/main" noChangeAspect="1"/>
+            </wp:cNvGraphicFramePr>
+            <a:graphic xmlns:a="http://schemas.openxmlformats.org/drawingml/2006/main">
+              <a:graphicData uri="http://schemas.openxmlformats.org/drawingml/2006/picture">
+                <pic:pic xmlns:pic="http://schemas.openxmlformats.org/drawingml/2006/picture">
+                  <pic:nvPicPr>
+                    <pic:cNvPr id="13" name="Picture 13" descr="Diagram&#10;&#10;Description automatically generated"/>
+                    <pic:cNvPicPr/>
+                  </pic:nvPicPr>
+                  <pic:blipFill>
+                    <a:blip r:embed="rId13">
+                      <a:extLst>
+                        <a:ext uri="{28A0092B-C50C-407E-A947-70E740481C1C}">
+                          <a14:useLocalDpi xmlns:a14="http://schemas.microsoft.com/office/drawing/2010/main" val="0"/>
+                        </a:ext>
+                      </a:extLst>
+                    </a:blip>
+                    <a:stretch>
+                      <a:fillRect/>
+                    </a:stretch>
+                  </pic:blipFill>
+                  <pic:spPr>
+                    <a:xfrm>
+                      <a:off x="0" y="0"/>
+                      <a:ext cx="5274310" cy="2807970"/>
+                    </a:xfrm>
+                    <a:prstGeom prst="rect">
+                      <a:avLst/>
+                    </a:prstGeom>
+                  </pic:spPr>
+                </pic:pic>
+              </a:graphicData>
+            </a:graphic>
+            <wp14:sizeRelH relativeFrom="page">
+              <wp14:pctWidth>0</wp14:pctWidth>
+            </wp14:sizeRelH>
+            <wp14:sizeRelV relativeFrom="page">
+              <wp14:pctHeight>0</wp14:pctHeight>
+            </wp14:sizeRelV>
+          </wp:anchor>
+        </w:drawing>
+      </w:r>
       <w:proofErr w:type="spellStart"/>
       <w:r>
         <w:rPr>
@@ -6352,70 +6442,7 @@
     <w:p>
       <w:pPr>
         <w:rPr>
-          <w:rFonts w:ascii="Arial" w:hAnsi="Arial" w:cs="Arial"/>
-        </w:rPr>
-      </w:pPr>
-      <w:r>
-        <w:rPr>
-          <w:rFonts w:ascii="Arial" w:hAnsi="Arial" w:cs="Arial"/>
-        </w:rPr>
-        <w:t xml:space="preserve">Neem </w:t>
-      </w:r>
-      <w:r>
-        <w:rPr>
-          <w:rFonts w:ascii="Arial" w:hAnsi="Arial" w:cs="Arial"/>
-        </w:rPr>
-        <w:t xml:space="preserve">het diagram </w:t>
-      </w:r>
-      <w:r>
-        <w:rPr>
-          <w:rFonts w:ascii="Arial" w:hAnsi="Arial" w:cs="Arial"/>
-        </w:rPr>
-        <w:t xml:space="preserve">op met daarbij een korte beschrijving van </w:t>
-      </w:r>
-      <w:r>
-        <w:rPr>
-          <w:rFonts w:ascii="Arial" w:hAnsi="Arial" w:cs="Arial"/>
-        </w:rPr>
-        <w:t>alle</w:t>
-      </w:r>
-      <w:r>
-        <w:rPr>
-          <w:rFonts w:ascii="Arial" w:hAnsi="Arial" w:cs="Arial"/>
-        </w:rPr>
-        <w:t xml:space="preserve"> entiteiten. </w:t>
-      </w:r>
-      <w:r>
-        <w:rPr>
-          <w:rFonts w:ascii="Arial" w:hAnsi="Arial" w:cs="Arial"/>
-        </w:rPr>
-        <w:t xml:space="preserve">Zie bij de cursus </w:t>
-      </w:r>
-      <w:proofErr w:type="spellStart"/>
-      <w:r>
-        <w:rPr>
-          <w:rFonts w:ascii="Arial" w:hAnsi="Arial" w:cs="Arial"/>
-        </w:rPr>
-        <w:t>M</w:t>
-      </w:r>
-      <w:r>
-        <w:rPr>
-          <w:rFonts w:ascii="Arial" w:hAnsi="Arial" w:cs="Arial"/>
-        </w:rPr>
-        <w:t>odelling</w:t>
-      </w:r>
-      <w:proofErr w:type="spellEnd"/>
-      <w:r>
-        <w:rPr>
-          <w:rFonts w:ascii="Arial" w:hAnsi="Arial" w:cs="Arial"/>
-        </w:rPr>
-        <w:t xml:space="preserve"> hoe je dit model maakt.</w:t>
-      </w:r>
-    </w:p>
-    <w:p>
-      <w:pPr>
-        <w:rPr>
-          <w:rFonts w:ascii="Arial" w:hAnsi="Arial" w:cs="Arial"/>
+          <w:lang w:val="en-GB" w:eastAsia="en-GB"/>
         </w:rPr>
       </w:pPr>
     </w:p>
@@ -6612,6 +6639,60 @@
     </w:p>
     <w:p>
       <w:pPr>
+        <w:rPr>
+          <w:lang w:val="en-GB" w:eastAsia="en-GB"/>
+        </w:rPr>
+      </w:pPr>
+      <w:r>
+        <w:rPr>
+          <w:noProof/>
+          <w:lang w:val="en-GB" w:eastAsia="en-GB"/>
+        </w:rPr>
+        <w:drawing>
+          <wp:inline distT="0" distB="0" distL="0" distR="0" wp14:anchorId="533AA495" wp14:editId="7CD57918">
+            <wp:extent cx="5274310" cy="3068320"/>
+            <wp:effectExtent l="0" t="0" r="2540" b="0"/>
+            <wp:docPr id="14" name="Picture 14" descr="Diagram&#10;&#10;Description automatically generated"/>
+            <wp:cNvGraphicFramePr>
+              <a:graphicFrameLocks xmlns:a="http://schemas.openxmlformats.org/drawingml/2006/main" noChangeAspect="1"/>
+            </wp:cNvGraphicFramePr>
+            <a:graphic xmlns:a="http://schemas.openxmlformats.org/drawingml/2006/main">
+              <a:graphicData uri="http://schemas.openxmlformats.org/drawingml/2006/picture">
+                <pic:pic xmlns:pic="http://schemas.openxmlformats.org/drawingml/2006/picture">
+                  <pic:nvPicPr>
+                    <pic:cNvPr id="14" name="Picture 14" descr="Diagram&#10;&#10;Description automatically generated"/>
+                    <pic:cNvPicPr/>
+                  </pic:nvPicPr>
+                  <pic:blipFill>
+                    <a:blip r:embed="rId14">
+                      <a:extLst>
+                        <a:ext uri="{28A0092B-C50C-407E-A947-70E740481C1C}">
+                          <a14:useLocalDpi xmlns:a14="http://schemas.microsoft.com/office/drawing/2010/main" val="0"/>
+                        </a:ext>
+                      </a:extLst>
+                    </a:blip>
+                    <a:stretch>
+                      <a:fillRect/>
+                    </a:stretch>
+                  </pic:blipFill>
+                  <pic:spPr>
+                    <a:xfrm>
+                      <a:off x="0" y="0"/>
+                      <a:ext cx="5274310" cy="3068320"/>
+                    </a:xfrm>
+                    <a:prstGeom prst="rect">
+                      <a:avLst/>
+                    </a:prstGeom>
+                  </pic:spPr>
+                </pic:pic>
+              </a:graphicData>
+            </a:graphic>
+          </wp:inline>
+        </w:drawing>
+      </w:r>
+    </w:p>
+    <w:p>
+      <w:pPr>
         <w:pStyle w:val="Heading2"/>
         <w:rPr>
           <w:rFonts w:ascii="Arial" w:hAnsi="Arial"/>
@@ -6738,6 +6819,7 @@
           <w:sz w:val="22"/>
           <w:szCs w:val="22"/>
         </w:rPr>
+        <w:lastRenderedPageBreak/>
         <w:t>Python</w:t>
       </w:r>
     </w:p>
@@ -6928,7 +7010,6 @@
           <w:sz w:val="22"/>
           <w:szCs w:val="22"/>
         </w:rPr>
-        <w:lastRenderedPageBreak/>
         <w:t>Referenties</w:t>
       </w:r>
       <w:bookmarkEnd w:id="17"/>
@@ -7114,7 +7195,7 @@
         </w:rPr>
         <w:t xml:space="preserve"> </w:t>
       </w:r>
-      <w:hyperlink r:id="rId13" w:history="1">
+      <w:hyperlink r:id="rId15" w:history="1">
         <w:r>
           <w:rPr>
             <w:rStyle w:val="Hyperlink"/>
@@ -7172,6 +7253,7 @@
         <w:t>. (</w:t>
       </w:r>
       <w:proofErr w:type="spellStart"/>
+      <w:proofErr w:type="gramStart"/>
       <w:r>
         <w:rPr>
           <w:rFonts w:cs="Calibri"/>
@@ -7187,6 +7269,7 @@
         <w:t>.</w:t>
       </w:r>
       <w:proofErr w:type="spellEnd"/>
+      <w:proofErr w:type="gramEnd"/>
       <w:r>
         <w:rPr>
           <w:rFonts w:ascii="Arial" w:hAnsi="Arial" w:cs="Arial"/>
@@ -7207,7 +7290,7 @@
         </w:rPr>
         <w:t xml:space="preserve"> BV. Geraadpleegd 15 september 2020, van </w:t>
       </w:r>
-      <w:hyperlink r:id="rId14" w:history="1">
+      <w:hyperlink r:id="rId16" w:history="1">
         <w:r>
           <w:rPr>
             <w:rStyle w:val="Hyperlink"/>
@@ -7335,6 +7418,7 @@
           <w:rFonts w:ascii="Arial" w:hAnsi="Arial" w:cs="Arial"/>
           <w:noProof/>
         </w:rPr>
+        <w:lastRenderedPageBreak/>
         <mc:AlternateContent>
           <mc:Choice Requires="wps">
             <w:drawing>
@@ -8172,9 +8256,9 @@
       </w:pPr>
     </w:p>
     <w:sectPr>
-      <w:footerReference w:type="default" r:id="rId15"/>
-      <w:headerReference w:type="first" r:id="rId16"/>
-      <w:footerReference w:type="first" r:id="rId17"/>
+      <w:footerReference w:type="default" r:id="rId17"/>
+      <w:headerReference w:type="first" r:id="rId18"/>
+      <w:footerReference w:type="first" r:id="rId19"/>
       <w:pgSz w:w="11906" w:h="16838"/>
       <w:pgMar w:top="1440" w:right="1800" w:bottom="1440" w:left="1800" w:header="708" w:footer="708" w:gutter="0"/>
       <w:pgNumType w:start="1"/>
@@ -11618,12 +11702,13 @@
 </file>
 
 <file path=customXml/item1.xml><?xml version="1.0" encoding="utf-8"?>
-<?mso-contentType ?>
-<FormTemplates xmlns="http://schemas.microsoft.com/sharepoint/v3/contenttype/forms">
-  <Display>DocumentLibraryForm</Display>
-  <Edit>DocumentLibraryForm</Edit>
-  <New>DocumentLibraryForm</New>
-</FormTemplates>
+<p:properties xmlns:p="http://schemas.microsoft.com/office/2006/metadata/properties" xmlns:xsi="http://www.w3.org/2001/XMLSchema-instance" xmlns:pc="http://schemas.microsoft.com/office/infopath/2007/PartnerControls">
+  <documentManagement>
+    <Volgorde_x0020_Documenten xmlns="9ab5e87a-ed8e-45a5-9793-059f67398425">4</Volgorde_x0020_Documenten>
+    <Categorie xmlns="9ab5e87a-ed8e-45a5-9793-059f67398425">Extra</Categorie>
+    <Week xmlns="9ab5e87a-ed8e-45a5-9793-059f67398425">Week 1</Week>
+  </documentManagement>
+</p:properties>
 </file>
 
 <file path=customXml/item2.xml><?xml version="1.0" encoding="utf-8"?>
@@ -11631,13 +11716,12 @@
 </file>
 
 <file path=customXml/item3.xml><?xml version="1.0" encoding="utf-8"?>
-<p:properties xmlns:p="http://schemas.microsoft.com/office/2006/metadata/properties" xmlns:xsi="http://www.w3.org/2001/XMLSchema-instance" xmlns:pc="http://schemas.microsoft.com/office/infopath/2007/PartnerControls">
-  <documentManagement>
-    <Volgorde_x0020_Documenten xmlns="9ab5e87a-ed8e-45a5-9793-059f67398425">4</Volgorde_x0020_Documenten>
-    <Categorie xmlns="9ab5e87a-ed8e-45a5-9793-059f67398425">Extra</Categorie>
-    <Week xmlns="9ab5e87a-ed8e-45a5-9793-059f67398425">Week 1</Week>
-  </documentManagement>
-</p:properties>
+<?mso-contentType ?>
+<FormTemplates xmlns="http://schemas.microsoft.com/sharepoint/v3/contenttype/forms">
+  <Display>DocumentLibraryForm</Display>
+  <Edit>DocumentLibraryForm</Edit>
+  <New>DocumentLibraryForm</New>
+</FormTemplates>
 </file>
 
 <file path=customXml/item4.xml><?xml version="1.0" encoding="utf-8"?>
@@ -11802,9 +11886,11 @@
 </file>
 
 <file path=customXml/itemProps1.xml><?xml version="1.0" encoding="utf-8"?>
-<ds:datastoreItem xmlns:ds="http://schemas.openxmlformats.org/officeDocument/2006/customXml" ds:itemID="{013DE74D-D3EA-4771-8641-A0921878E10D}">
+<ds:datastoreItem xmlns:ds="http://schemas.openxmlformats.org/officeDocument/2006/customXml" ds:itemID="{07CE6C2C-DB64-4F25-97A4-BA955C37C037}">
   <ds:schemaRefs>
-    <ds:schemaRef ds:uri="http://schemas.microsoft.com/sharepoint/v3/contenttype/forms"/>
+    <ds:schemaRef ds:uri="http://schemas.microsoft.com/office/2006/metadata/properties"/>
+    <ds:schemaRef ds:uri="http://schemas.microsoft.com/office/infopath/2007/PartnerControls"/>
+    <ds:schemaRef ds:uri="9ab5e87a-ed8e-45a5-9793-059f67398425"/>
   </ds:schemaRefs>
 </ds:datastoreItem>
 </file>
@@ -11818,11 +11904,9 @@
 </file>
 
 <file path=customXml/itemProps3.xml><?xml version="1.0" encoding="utf-8"?>
-<ds:datastoreItem xmlns:ds="http://schemas.openxmlformats.org/officeDocument/2006/customXml" ds:itemID="{07CE6C2C-DB64-4F25-97A4-BA955C37C037}">
+<ds:datastoreItem xmlns:ds="http://schemas.openxmlformats.org/officeDocument/2006/customXml" ds:itemID="{013DE74D-D3EA-4771-8641-A0921878E10D}">
   <ds:schemaRefs>
-    <ds:schemaRef ds:uri="http://schemas.microsoft.com/office/2006/metadata/properties"/>
-    <ds:schemaRef ds:uri="http://schemas.microsoft.com/office/infopath/2007/PartnerControls"/>
-    <ds:schemaRef ds:uri="9ab5e87a-ed8e-45a5-9793-059f67398425"/>
+    <ds:schemaRef ds:uri="http://schemas.microsoft.com/sharepoint/v3/contenttype/forms"/>
   </ds:schemaRefs>
 </ds:datastoreItem>
 </file>

</xml_diff>